<commit_message>
deleted a few words
</commit_message>
<xml_diff>
--- a/hw1/2,3,7.docx
+++ b/hw1/2,3,7.docx
@@ -385,6 +385,7 @@
         </w:rPr>
         <w:t xml:space="preserve">, </w:t>
       </w:r>
+      <w:proofErr w:type="spellStart"/>
       <w:r>
         <w:rPr>
           <w:sz w:val="28"/>
@@ -392,6 +393,7 @@
         </w:rPr>
         <w:t>Zipcode</w:t>
       </w:r>
+      <w:proofErr w:type="spellEnd"/>
       <w:r>
         <w:rPr>
           <w:sz w:val="28"/>
@@ -755,16 +757,16 @@
         <w:rPr>
           <w:sz w:val="28"/>
           <w:szCs w:val="28"/>
-          <w:lang w:val="ru-RU"/>
-        </w:rPr>
-      </w:pPr>
-      <w:r>
-        <w:rPr>
-          <w:sz w:val="28"/>
-          <w:szCs w:val="28"/>
-          <w:lang w:val="ru-RU"/>
-        </w:rPr>
-        <w:t>В реальном проекте модель можно использовать для прогнозирования успешности выполнения строительных проектов или своевременности выдачи разрешений. Например, если модель предсказывает, что определённое разрешение с высокой вероятностью не будет выполнено вовремя, управленцы могут заблаговременно вмешаться — перераспределить ресурсы, провести дополнительный аудит или оптимизировать процессы.</w:t>
+          <w:lang w:val="en-US"/>
+        </w:rPr>
+      </w:pPr>
+      <w:r>
+        <w:rPr>
+          <w:sz w:val="28"/>
+          <w:szCs w:val="28"/>
+          <w:lang w:val="ru-RU"/>
+        </w:rPr>
+        <w:t>В реальном проекте модель можно использовать для прогнозирования успешности выполнения строительных проектов или своевременности выдачи разрешений.</w:t>
       </w:r>
     </w:p>
     <w:p>
@@ -1304,16 +1306,7 @@
           <w:szCs w:val="28"/>
           <w:lang w:val="ru-RU"/>
         </w:rPr>
-        <w:t xml:space="preserve">Если модель позволяет предотвратить перерасход средств или оптимизировать </w:t>
-      </w:r>
-      <w:r>
-        <w:rPr>
-          <w:sz w:val="28"/>
-          <w:szCs w:val="28"/>
-          <w:lang w:val="ru-RU"/>
-        </w:rPr>
-        <w:lastRenderedPageBreak/>
-        <w:t>распределение ресурсов, эти метрики помогут оценить её влияние на бизнес-процессы.</w:t>
+        <w:t>Если модель позволяет предотвратить перерасход средств или оптимизировать распределение ресурсов, эти метрики помогут оценить её влияние на бизнес-процессы.</w:t>
       </w:r>
     </w:p>
     <w:sectPr>

</xml_diff>